<commit_message>
update bài phân tích
</commit_message>
<xml_diff>
--- a/02_Analysis/ISE_NMHuy_12 - Phân tích (Update).docx
+++ b/02_Analysis/ISE_NMHuy_12 - Phân tích (Update).docx
@@ -1555,8 +1555,6 @@
       <w:r>
         <w:br w:type="page"/>
       </w:r>
-      <w:bookmarkStart w:id="0" w:name="_GoBack"/>
-      <w:bookmarkEnd w:id="0"/>
     </w:p>
     <w:p>
       <w:pPr>
@@ -1612,7 +1610,7 @@
           <w:color w:val="000000"/>
         </w:rPr>
       </w:pPr>
-      <w:bookmarkStart w:id="1" w:name="_Toc529908430"/>
+      <w:bookmarkStart w:id="0" w:name="_Toc529908430"/>
       <w:r>
         <w:rPr>
           <w:rFonts w:ascii="Arial" w:eastAsia="Arial" w:hAnsi="Arial" w:cs="Arial"/>
@@ -1620,7 +1618,7 @@
         </w:rPr>
         <w:t>Các nội dung chính</w:t>
       </w:r>
-      <w:bookmarkEnd w:id="1"/>
+      <w:bookmarkEnd w:id="0"/>
     </w:p>
     <w:p>
       <w:pPr>
@@ -1903,7 +1901,7 @@
           <w:rFonts w:ascii="Arial" w:eastAsia="Arial" w:hAnsi="Arial" w:cs="Arial"/>
         </w:rPr>
       </w:pPr>
-      <w:bookmarkStart w:id="2" w:name="_Toc529908431"/>
+      <w:bookmarkStart w:id="1" w:name="_Toc529908431"/>
       <w:r>
         <w:rPr>
           <w:rFonts w:ascii="Arial" w:eastAsia="Arial" w:hAnsi="Arial" w:cs="Arial"/>
@@ -1911,7 +1909,7 @@
         <w:lastRenderedPageBreak/>
         <w:t>Thông tin nhóm</w:t>
       </w:r>
-      <w:bookmarkEnd w:id="2"/>
+      <w:bookmarkEnd w:id="1"/>
     </w:p>
     <w:p>
       <w:pPr>
@@ -2591,7 +2589,7 @@
           <w:rFonts w:ascii="Arial" w:eastAsia="Arial" w:hAnsi="Arial" w:cs="Arial"/>
         </w:rPr>
       </w:pPr>
-      <w:bookmarkStart w:id="3" w:name="_Toc529908432"/>
+      <w:bookmarkStart w:id="2" w:name="_Toc529908432"/>
       <w:r>
         <w:rPr>
           <w:rFonts w:ascii="Arial" w:eastAsia="Arial" w:hAnsi="Arial" w:cs="Arial"/>
@@ -2599,7 +2597,7 @@
         <w:lastRenderedPageBreak/>
         <w:t>Mô tả bài toán</w:t>
       </w:r>
-      <w:bookmarkEnd w:id="3"/>
+      <w:bookmarkEnd w:id="2"/>
     </w:p>
     <w:p>
       <w:pPr>
@@ -3344,7 +3342,7 @@
           <w:rFonts w:ascii="Arial" w:eastAsia="Arial" w:hAnsi="Arial" w:cs="Arial"/>
         </w:rPr>
       </w:pPr>
-      <w:bookmarkStart w:id="4" w:name="_Toc529908433"/>
+      <w:bookmarkStart w:id="3" w:name="_Toc529908433"/>
       <w:r>
         <w:rPr>
           <w:rFonts w:ascii="Arial" w:eastAsia="Arial" w:hAnsi="Arial" w:cs="Arial"/>
@@ -3352,7 +3350,7 @@
         <w:lastRenderedPageBreak/>
         <w:t>Tổng quan yêu cầu</w:t>
       </w:r>
-      <w:bookmarkEnd w:id="4"/>
+      <w:bookmarkEnd w:id="3"/>
     </w:p>
     <w:p>
       <w:pPr>
@@ -3368,7 +3366,7 @@
           <w:szCs w:val="28"/>
         </w:rPr>
       </w:pPr>
-      <w:bookmarkStart w:id="5" w:name="_Toc529908434"/>
+      <w:bookmarkStart w:id="4" w:name="_Toc529908434"/>
       <w:r>
         <w:rPr>
           <w:rFonts w:ascii="Arial" w:eastAsia="Arial" w:hAnsi="Arial" w:cs="Arial"/>
@@ -3378,7 +3376,7 @@
         </w:rPr>
         <w:t>Danh sách các stakeholder</w:t>
       </w:r>
-      <w:bookmarkEnd w:id="5"/>
+      <w:bookmarkEnd w:id="4"/>
     </w:p>
     <w:tbl>
       <w:tblPr>
@@ -3683,7 +3681,7 @@
           <w:szCs w:val="28"/>
         </w:rPr>
       </w:pPr>
-      <w:bookmarkStart w:id="6" w:name="_Toc529908435"/>
+      <w:bookmarkStart w:id="5" w:name="_Toc529908435"/>
       <w:r>
         <w:rPr>
           <w:rFonts w:ascii="Arial" w:eastAsia="Arial" w:hAnsi="Arial" w:cs="Arial"/>
@@ -3693,7 +3691,7 @@
         </w:rPr>
         <w:t>Danh sách yêu cầu</w:t>
       </w:r>
-      <w:bookmarkEnd w:id="6"/>
+      <w:bookmarkEnd w:id="5"/>
     </w:p>
     <w:p>
       <w:pPr>
@@ -3783,7 +3781,6 @@
         <w:spacing w:before="0" w:after="0"/>
         <w:ind w:left="0" w:firstLine="450"/>
         <w:contextualSpacing/>
-        <w:jc w:val="left"/>
         <w:rPr>
           <w:rFonts w:ascii="Arial" w:eastAsia="Arial" w:hAnsi="Arial" w:cs="Arial"/>
         </w:rPr>
@@ -3808,8 +3805,8 @@
           <w:rFonts w:ascii="Arial" w:eastAsia="Arial" w:hAnsi="Arial" w:cs="Arial"/>
         </w:rPr>
       </w:pPr>
-      <w:bookmarkStart w:id="7" w:name="_2et92p0" w:colFirst="0" w:colLast="0"/>
-      <w:bookmarkEnd w:id="7"/>
+      <w:bookmarkStart w:id="6" w:name="_2et92p0" w:colFirst="0" w:colLast="0"/>
+      <w:bookmarkEnd w:id="6"/>
       <w:r>
         <w:rPr>
           <w:rFonts w:ascii="Arial" w:eastAsia="Arial" w:hAnsi="Arial" w:cs="Arial"/>
@@ -4200,7 +4197,7 @@
           <w:rFonts w:ascii="Arial" w:eastAsia="Arial" w:hAnsi="Arial" w:cs="Arial"/>
         </w:rPr>
       </w:pPr>
-      <w:bookmarkStart w:id="8" w:name="_Toc529908436"/>
+      <w:bookmarkStart w:id="7" w:name="_Toc529908436"/>
       <w:r>
         <w:rPr>
           <w:rFonts w:ascii="Arial" w:eastAsia="Arial" w:hAnsi="Arial" w:cs="Arial"/>
@@ -4208,7 +4205,7 @@
         <w:lastRenderedPageBreak/>
         <w:t>Đặc tả yêu cầu</w:t>
       </w:r>
-      <w:bookmarkEnd w:id="8"/>
+      <w:bookmarkEnd w:id="7"/>
     </w:p>
     <w:p>
       <w:pPr>
@@ -4224,7 +4221,7 @@
           <w:szCs w:val="28"/>
         </w:rPr>
       </w:pPr>
-      <w:bookmarkStart w:id="9" w:name="_Toc529908437"/>
+      <w:bookmarkStart w:id="8" w:name="_Toc529908437"/>
       <w:r>
         <w:rPr>
           <w:rFonts w:ascii="Arial" w:eastAsia="Arial" w:hAnsi="Arial" w:cs="Arial"/>
@@ -4234,7 +4231,7 @@
         </w:rPr>
         <w:t>Sơ đồ Use Case</w:t>
       </w:r>
-      <w:bookmarkEnd w:id="9"/>
+      <w:bookmarkEnd w:id="8"/>
       <w:r>
         <w:rPr>
           <w:rFonts w:ascii="Arial" w:eastAsia="Arial" w:hAnsi="Arial" w:cs="Arial"/>
@@ -4317,7 +4314,7 @@
           <w:szCs w:val="28"/>
         </w:rPr>
       </w:pPr>
-      <w:bookmarkStart w:id="10" w:name="_Toc529908438"/>
+      <w:bookmarkStart w:id="9" w:name="_Toc529908438"/>
       <w:r>
         <w:rPr>
           <w:rFonts w:ascii="Arial" w:eastAsia="Arial" w:hAnsi="Arial" w:cs="Arial"/>
@@ -4328,7 +4325,7 @@
         <w:lastRenderedPageBreak/>
         <w:t>Đặc tả Use Case</w:t>
       </w:r>
-      <w:bookmarkEnd w:id="10"/>
+      <w:bookmarkEnd w:id="9"/>
     </w:p>
     <w:p>
       <w:pPr>
@@ -4817,7 +4814,22 @@
                 <w:rFonts w:ascii="Arial" w:eastAsia="Arial" w:hAnsi="Arial" w:cs="Arial"/>
                 <w:color w:val="000000"/>
               </w:rPr>
-              <w:t>Người dùng phải có số điện thoại hoặc email.</w:t>
+              <w:t xml:space="preserve">Người dùng </w:t>
+            </w:r>
+            <w:r>
+              <w:rPr>
+                <w:rFonts w:ascii="Arial" w:eastAsia="Arial" w:hAnsi="Arial" w:cs="Arial"/>
+                <w:color w:val="000000"/>
+                <w:lang w:val="en-US"/>
+              </w:rPr>
+              <w:t>đã đăng nhập với chức vụ quản lý</w:t>
+            </w:r>
+            <w:r>
+              <w:rPr>
+                <w:rFonts w:ascii="Arial" w:eastAsia="Arial" w:hAnsi="Arial" w:cs="Arial"/>
+                <w:color w:val="000000"/>
+              </w:rPr>
+              <w:t>.</w:t>
             </w:r>
           </w:p>
         </w:tc>
@@ -4898,14 +4910,16 @@
               <w:rPr>
                 <w:rFonts w:ascii="Arial" w:eastAsia="Arial" w:hAnsi="Arial" w:cs="Arial"/>
                 <w:color w:val="000000"/>
-              </w:rPr>
-            </w:pPr>
-            <w:r>
-              <w:rPr>
-                <w:rFonts w:ascii="Arial" w:eastAsia="Arial" w:hAnsi="Arial" w:cs="Arial"/>
-                <w:color w:val="000000"/>
-              </w:rPr>
-              <w:t>Được sử dụng app.</w:t>
+                <w:lang w:val="en-US"/>
+              </w:rPr>
+            </w:pPr>
+            <w:r>
+              <w:rPr>
+                <w:rFonts w:ascii="Arial" w:eastAsia="Arial" w:hAnsi="Arial" w:cs="Arial"/>
+                <w:color w:val="000000"/>
+                <w:lang w:val="en-US"/>
+              </w:rPr>
+              <w:t>Tạo ra một tài khoản mới.</w:t>
             </w:r>
           </w:p>
         </w:tc>
@@ -4987,14 +5001,59 @@
               <w:rPr>
                 <w:rFonts w:ascii="Arial" w:eastAsia="Arial" w:hAnsi="Arial" w:cs="Arial"/>
                 <w:color w:val="000000"/>
-              </w:rPr>
-            </w:pPr>
-            <w:r>
-              <w:rPr>
-                <w:rFonts w:ascii="Arial" w:eastAsia="Arial" w:hAnsi="Arial" w:cs="Arial"/>
-                <w:color w:val="000000"/>
-              </w:rPr>
-              <w:t>Đăng ký (trực tiếp hoặc gián tiếp), nhập mã xác nhận và chờ hệ thống xác nhận, sau đó vào sử dụng app.</w:t>
+                <w:lang w:val="en-US"/>
+              </w:rPr>
+            </w:pPr>
+            <w:r>
+              <w:rPr>
+                <w:rFonts w:ascii="Arial" w:eastAsia="Arial" w:hAnsi="Arial" w:cs="Arial"/>
+                <w:color w:val="000000"/>
+                <w:lang w:val="en-US"/>
+              </w:rPr>
+              <w:t xml:space="preserve">Người dùng nhập đầy đủ thông tin và nhấn nút </w:t>
+            </w:r>
+            <w:r>
+              <w:rPr>
+                <w:rFonts w:ascii="Arial" w:eastAsia="Arial" w:hAnsi="Arial" w:cs="Arial"/>
+                <w:b/>
+                <w:color w:val="000000"/>
+                <w:lang w:val="en-US"/>
+              </w:rPr>
+              <w:t>“Đăng ký”</w:t>
+            </w:r>
+            <w:r>
+              <w:rPr>
+                <w:rFonts w:ascii="Arial" w:eastAsia="Arial" w:hAnsi="Arial" w:cs="Arial"/>
+                <w:color w:val="000000"/>
+                <w:lang w:val="en-US"/>
+              </w:rPr>
+              <w:t xml:space="preserve"> để xác nhận.</w:t>
+            </w:r>
+          </w:p>
+          <w:p>
+            <w:pPr>
+              <w:pBdr>
+                <w:top w:val="nil"/>
+                <w:left w:val="nil"/>
+                <w:bottom w:val="nil"/>
+                <w:right w:val="nil"/>
+                <w:between w:val="nil"/>
+              </w:pBdr>
+              <w:spacing w:before="0" w:after="0" w:line="240" w:lineRule="auto"/>
+              <w:ind w:left="-15" w:hanging="15"/>
+              <w:rPr>
+                <w:rFonts w:ascii="Arial" w:eastAsia="Arial" w:hAnsi="Arial" w:cs="Arial"/>
+                <w:color w:val="000000"/>
+                <w:lang w:val="en-US"/>
+              </w:rPr>
+            </w:pPr>
+            <w:r>
+              <w:rPr>
+                <w:rFonts w:ascii="Arial" w:eastAsia="Arial" w:hAnsi="Arial" w:cs="Arial"/>
+                <w:color w:val="000000"/>
+                <w:lang w:val="en-US"/>
+              </w:rPr>
+              <w:t>Hệ thống xuất ra thông báo đăng ký thành công.</w:t>
             </w:r>
           </w:p>
         </w:tc>
@@ -5076,14 +5135,68 @@
               <w:rPr>
                 <w:rFonts w:ascii="Arial" w:eastAsia="Arial" w:hAnsi="Arial" w:cs="Arial"/>
                 <w:color w:val="000000"/>
-              </w:rPr>
-            </w:pPr>
-            <w:r>
-              <w:rPr>
-                <w:rFonts w:ascii="Arial" w:eastAsia="Arial" w:hAnsi="Arial" w:cs="Arial"/>
-                <w:color w:val="000000"/>
-              </w:rPr>
-              <w:t>Đăng ký (trực tiếp hoặc gián tiếp), nhập mã xác nhận và chờ hệ thống xác nhận, nếu có lỗi thông báo và yêu cầu nhập số điện thoại hoặc email để hệ thống gửi lại mã xác nhận, sau đó vào sử dụng app.</w:t>
+                <w:lang w:val="en-US"/>
+              </w:rPr>
+            </w:pPr>
+            <w:r>
+              <w:rPr>
+                <w:rFonts w:ascii="Arial" w:eastAsia="Arial" w:hAnsi="Arial" w:cs="Arial"/>
+                <w:color w:val="000000"/>
+                <w:lang w:val="en-US"/>
+              </w:rPr>
+              <w:t>Người dùng nhập thiếu thông tin bắt buộc -&gt; báo lỗi</w:t>
+            </w:r>
+          </w:p>
+          <w:p>
+            <w:pPr>
+              <w:pBdr>
+                <w:top w:val="nil"/>
+                <w:left w:val="nil"/>
+                <w:bottom w:val="nil"/>
+                <w:right w:val="nil"/>
+                <w:between w:val="nil"/>
+              </w:pBdr>
+              <w:spacing w:before="0" w:after="0" w:line="240" w:lineRule="auto"/>
+              <w:ind w:left="-15" w:hanging="15"/>
+              <w:rPr>
+                <w:rFonts w:ascii="Arial" w:eastAsia="Arial" w:hAnsi="Arial" w:cs="Arial"/>
+                <w:color w:val="000000"/>
+                <w:lang w:val="en-US"/>
+              </w:rPr>
+            </w:pPr>
+            <w:r>
+              <w:rPr>
+                <w:rFonts w:ascii="Arial" w:eastAsia="Arial" w:hAnsi="Arial" w:cs="Arial"/>
+                <w:color w:val="000000"/>
+                <w:lang w:val="en-US"/>
+              </w:rPr>
+              <w:t>Người dùng nhập username đã tồn tại -&gt; báo lỗi</w:t>
+            </w:r>
+          </w:p>
+          <w:p>
+            <w:pPr>
+              <w:pBdr>
+                <w:top w:val="nil"/>
+                <w:left w:val="nil"/>
+                <w:bottom w:val="nil"/>
+                <w:right w:val="nil"/>
+                <w:between w:val="nil"/>
+              </w:pBdr>
+              <w:spacing w:before="0" w:after="0" w:line="240" w:lineRule="auto"/>
+              <w:ind w:left="-15" w:hanging="15"/>
+              <w:rPr>
+                <w:rFonts w:ascii="Arial" w:eastAsia="Arial" w:hAnsi="Arial" w:cs="Arial"/>
+                <w:color w:val="000000"/>
+                <w:lang w:val="en-US"/>
+              </w:rPr>
+            </w:pPr>
+            <w:r>
+              <w:rPr>
+                <w:rFonts w:ascii="Arial" w:eastAsia="Arial" w:hAnsi="Arial" w:cs="Arial"/>
+                <w:color w:val="000000"/>
+                <w:lang w:val="en-US"/>
+              </w:rPr>
+              <w:t>Người dùng nhập sai quy định về mật khẩu -&gt; báo lỗi</w:t>
             </w:r>
           </w:p>
         </w:tc>
@@ -5164,14 +5277,16 @@
               <w:rPr>
                 <w:rFonts w:ascii="Arial" w:eastAsia="Arial" w:hAnsi="Arial" w:cs="Arial"/>
                 <w:color w:val="000000"/>
-              </w:rPr>
-            </w:pPr>
-            <w:r>
-              <w:rPr>
-                <w:rFonts w:ascii="Arial" w:eastAsia="Arial" w:hAnsi="Arial" w:cs="Arial"/>
-                <w:color w:val="000000"/>
-              </w:rPr>
-              <w:t>Bước xác nhận nhanh và hỗ trợ nhiều tài khoản đăng ký cùng lúc(trong khoảng 1s).</w:t>
+                <w:lang w:val="en-US"/>
+              </w:rPr>
+            </w:pPr>
+            <w:r>
+              <w:rPr>
+                <w:rFonts w:ascii="Arial" w:eastAsia="Arial" w:hAnsi="Arial" w:cs="Arial"/>
+                <w:color w:val="000000"/>
+                <w:lang w:val="en-US"/>
+              </w:rPr>
+              <w:t>Mật khẩu tối thiểu 6 kí tự.</w:t>
             </w:r>
           </w:p>
         </w:tc>
@@ -5946,6 +6061,56 @@
               <w:t>Nếu người dùng đăng nhập sai mật khẩu hoặc tài khoản thì ứng dụng sẽ thông báo yêu cầu người dùng nhập lại.</w:t>
             </w:r>
           </w:p>
+          <w:p>
+            <w:pPr>
+              <w:pBdr>
+                <w:top w:val="nil"/>
+                <w:left w:val="nil"/>
+                <w:bottom w:val="nil"/>
+                <w:right w:val="nil"/>
+                <w:between w:val="nil"/>
+              </w:pBdr>
+              <w:spacing w:line="240" w:lineRule="auto"/>
+              <w:rPr>
+                <w:rFonts w:ascii="Arial" w:eastAsia="Arial" w:hAnsi="Arial" w:cs="Arial"/>
+                <w:color w:val="000000"/>
+                <w:lang w:val="en-US"/>
+              </w:rPr>
+            </w:pPr>
+            <w:r>
+              <w:rPr>
+                <w:rFonts w:ascii="Arial" w:eastAsia="Arial" w:hAnsi="Arial" w:cs="Arial"/>
+                <w:color w:val="000000"/>
+                <w:lang w:val="en-US"/>
+              </w:rPr>
+              <w:t>Người dùng nhập thiếu tên đăng nhập/mật khẩu thì báo lỗi.</w:t>
+            </w:r>
+          </w:p>
+          <w:p>
+            <w:pPr>
+              <w:pBdr>
+                <w:top w:val="nil"/>
+                <w:left w:val="nil"/>
+                <w:bottom w:val="nil"/>
+                <w:right w:val="nil"/>
+                <w:between w:val="nil"/>
+              </w:pBdr>
+              <w:spacing w:line="240" w:lineRule="auto"/>
+              <w:rPr>
+                <w:rFonts w:ascii="Arial" w:eastAsia="Arial" w:hAnsi="Arial" w:cs="Arial"/>
+                <w:color w:val="000000"/>
+                <w:lang w:val="en-US"/>
+              </w:rPr>
+            </w:pPr>
+            <w:r>
+              <w:rPr>
+                <w:rFonts w:ascii="Arial" w:eastAsia="Arial" w:hAnsi="Arial" w:cs="Arial"/>
+                <w:color w:val="000000"/>
+                <w:lang w:val="en-US"/>
+              </w:rPr>
+              <w:t>Người dùng nhập tên đăng nhập chưa đăng kí thì báo lỗi.</w:t>
+            </w:r>
+          </w:p>
         </w:tc>
       </w:tr>
       <w:tr>
@@ -6026,13 +6191,6 @@
                 <w:color w:val="000000"/>
               </w:rPr>
             </w:pPr>
-            <w:r>
-              <w:rPr>
-                <w:rFonts w:ascii="Arial" w:eastAsia="Arial" w:hAnsi="Arial" w:cs="Arial"/>
-                <w:color w:val="000000"/>
-              </w:rPr>
-              <w:t>Người dùng phải đăng kí tài khoản trước mới đăng nhập được</w:t>
-            </w:r>
           </w:p>
         </w:tc>
       </w:tr>
@@ -6606,6 +6764,7 @@
               <w:rPr>
                 <w:rFonts w:ascii="Arial" w:eastAsia="Arial" w:hAnsi="Arial" w:cs="Arial"/>
                 <w:color w:val="000000"/>
+                <w:lang w:val="en-US"/>
               </w:rPr>
             </w:pPr>
             <w:r>
@@ -6614,6 +6773,14 @@
                 <w:color w:val="000000"/>
               </w:rPr>
               <w:t>Sau khi bấm “Đăng xuất”, người dùng sẽ được đưa về màn hình đăng nhập ban đầu</w:t>
+            </w:r>
+            <w:r>
+              <w:rPr>
+                <w:rFonts w:ascii="Arial" w:eastAsia="Arial" w:hAnsi="Arial" w:cs="Arial"/>
+                <w:color w:val="000000"/>
+                <w:lang w:val="en-US"/>
+              </w:rPr>
+              <w:t>.</w:t>
             </w:r>
           </w:p>
         </w:tc>
@@ -7148,6 +7315,7 @@
                 <w:i/>
                 <w:color w:val="000000"/>
               </w:rPr>
+              <w:lastRenderedPageBreak/>
               <w:t>Tóm tắt</w:t>
             </w:r>
           </w:p>
@@ -7324,7 +7492,6 @@
                 <w:i/>
                 <w:color w:val="000000"/>
               </w:rPr>
-              <w:lastRenderedPageBreak/>
               <w:t>Điều kiện tiên quyết</w:t>
             </w:r>
           </w:p>
@@ -8201,14 +8368,16 @@
               <w:rPr>
                 <w:rFonts w:ascii="Arial" w:eastAsia="Arial" w:hAnsi="Arial" w:cs="Arial"/>
                 <w:color w:val="000000"/>
-              </w:rPr>
-            </w:pPr>
-            <w:r>
-              <w:rPr>
-                <w:rFonts w:ascii="Arial" w:eastAsia="Arial" w:hAnsi="Arial" w:cs="Arial"/>
-                <w:color w:val="000000"/>
-              </w:rPr>
-              <w:t>Phải có tài khoản đã được đăng kí</w:t>
+                <w:lang w:val="en-US"/>
+              </w:rPr>
+            </w:pPr>
+            <w:r>
+              <w:rPr>
+                <w:rFonts w:ascii="Arial" w:eastAsia="Arial" w:hAnsi="Arial" w:cs="Arial"/>
+                <w:color w:val="000000"/>
+                <w:lang w:val="en-US"/>
+              </w:rPr>
+              <w:t>Đã đăng nhập.</w:t>
             </w:r>
           </w:p>
         </w:tc>
@@ -8566,26 +8735,6 @@
         </w:tc>
       </w:tr>
     </w:tbl>
-    <w:p>
-      <w:pPr>
-        <w:pBdr>
-          <w:top w:val="nil"/>
-          <w:left w:val="nil"/>
-          <w:bottom w:val="nil"/>
-          <w:right w:val="nil"/>
-          <w:between w:val="nil"/>
-        </w:pBdr>
-        <w:ind w:left="720" w:hanging="900"/>
-        <w:rPr>
-          <w:rFonts w:ascii="Arial" w:eastAsia="Arial" w:hAnsi="Arial" w:cs="Arial"/>
-          <w:b/>
-          <w:i/>
-          <w:color w:val="000000"/>
-          <w:sz w:val="26"/>
-          <w:szCs w:val="26"/>
-        </w:rPr>
-      </w:pPr>
-    </w:p>
     <w:p>
       <w:pPr>
         <w:rPr>
@@ -8596,9 +8745,6 @@
           <w:szCs w:val="26"/>
         </w:rPr>
       </w:pPr>
-      <w:r>
-        <w:br w:type="page"/>
-      </w:r>
     </w:p>
     <w:p>
       <w:pPr>
@@ -9078,14 +9224,16 @@
               <w:rPr>
                 <w:rFonts w:ascii="Arial" w:eastAsia="Arial" w:hAnsi="Arial" w:cs="Arial"/>
                 <w:color w:val="000000"/>
-              </w:rPr>
-            </w:pPr>
-            <w:r>
-              <w:rPr>
-                <w:rFonts w:ascii="Arial" w:eastAsia="Arial" w:hAnsi="Arial" w:cs="Arial"/>
-                <w:color w:val="000000"/>
-              </w:rPr>
-              <w:t>Phải có tài khoản đã được đăng kí</w:t>
+                <w:lang w:val="en-US"/>
+              </w:rPr>
+            </w:pPr>
+            <w:r>
+              <w:rPr>
+                <w:rFonts w:ascii="Arial" w:eastAsia="Arial" w:hAnsi="Arial" w:cs="Arial"/>
+                <w:color w:val="000000"/>
+                <w:lang w:val="en-US"/>
+              </w:rPr>
+              <w:t>Đã đăng nhập.</w:t>
             </w:r>
           </w:p>
         </w:tc>
@@ -9342,14 +9490,142 @@
               <w:rPr>
                 <w:rFonts w:ascii="Arial" w:eastAsia="Arial" w:hAnsi="Arial" w:cs="Arial"/>
                 <w:color w:val="000000"/>
-              </w:rPr>
-            </w:pPr>
-            <w:r>
-              <w:rPr>
-                <w:rFonts w:ascii="Arial" w:eastAsia="Arial" w:hAnsi="Arial" w:cs="Arial"/>
-                <w:color w:val="000000"/>
-              </w:rPr>
-              <w:t>Không có</w:t>
+                <w:lang w:val="en-US"/>
+              </w:rPr>
+            </w:pPr>
+            <w:r>
+              <w:rPr>
+                <w:rFonts w:ascii="Arial" w:eastAsia="Arial" w:hAnsi="Arial" w:cs="Arial"/>
+                <w:color w:val="000000"/>
+                <w:lang w:val="en-US"/>
+              </w:rPr>
+              <w:t xml:space="preserve">Nếu người dùng nhấn nút </w:t>
+            </w:r>
+            <w:r>
+              <w:rPr>
+                <w:rFonts w:ascii="Arial" w:eastAsia="Arial" w:hAnsi="Arial" w:cs="Arial"/>
+                <w:b/>
+                <w:color w:val="000000"/>
+                <w:lang w:val="en-US"/>
+              </w:rPr>
+              <w:t>“Thêm phòng”</w:t>
+            </w:r>
+            <w:r>
+              <w:rPr>
+                <w:rFonts w:ascii="Arial" w:eastAsia="Arial" w:hAnsi="Arial" w:cs="Arial"/>
+                <w:color w:val="000000"/>
+                <w:lang w:val="en-US"/>
+              </w:rPr>
+              <w:t xml:space="preserve"> thì sẽ chuyển tới use case U014.</w:t>
+            </w:r>
+          </w:p>
+          <w:p>
+            <w:pPr>
+              <w:pBdr>
+                <w:top w:val="nil"/>
+                <w:left w:val="nil"/>
+                <w:bottom w:val="nil"/>
+                <w:right w:val="nil"/>
+                <w:between w:val="nil"/>
+              </w:pBdr>
+              <w:spacing w:line="240" w:lineRule="auto"/>
+              <w:rPr>
+                <w:rFonts w:ascii="Arial" w:eastAsia="Arial" w:hAnsi="Arial" w:cs="Arial"/>
+                <w:color w:val="000000"/>
+                <w:lang w:val="en-US"/>
+              </w:rPr>
+            </w:pPr>
+            <w:r>
+              <w:rPr>
+                <w:rFonts w:ascii="Arial" w:eastAsia="Arial" w:hAnsi="Arial" w:cs="Arial"/>
+                <w:color w:val="000000"/>
+                <w:lang w:val="en-US"/>
+              </w:rPr>
+              <w:t xml:space="preserve">Nếu người dùng nhấn nút </w:t>
+            </w:r>
+            <w:r>
+              <w:rPr>
+                <w:rFonts w:ascii="Arial" w:eastAsia="Arial" w:hAnsi="Arial" w:cs="Arial"/>
+                <w:b/>
+                <w:color w:val="000000"/>
+                <w:lang w:val="en-US"/>
+              </w:rPr>
+              <w:t>“Xóa phòng”</w:t>
+            </w:r>
+            <w:r>
+              <w:rPr>
+                <w:rFonts w:ascii="Arial" w:eastAsia="Arial" w:hAnsi="Arial" w:cs="Arial"/>
+                <w:color w:val="000000"/>
+                <w:lang w:val="en-US"/>
+              </w:rPr>
+              <w:t xml:space="preserve"> thì sẽ chuyển tới use case U015.</w:t>
+            </w:r>
+          </w:p>
+          <w:p>
+            <w:pPr>
+              <w:pBdr>
+                <w:top w:val="nil"/>
+                <w:left w:val="nil"/>
+                <w:bottom w:val="nil"/>
+                <w:right w:val="nil"/>
+                <w:between w:val="nil"/>
+              </w:pBdr>
+              <w:spacing w:line="240" w:lineRule="auto"/>
+              <w:rPr>
+                <w:rFonts w:ascii="Arial" w:eastAsia="Arial" w:hAnsi="Arial" w:cs="Arial"/>
+                <w:color w:val="000000"/>
+                <w:lang w:val="en-US"/>
+              </w:rPr>
+            </w:pPr>
+            <w:r>
+              <w:rPr>
+                <w:rFonts w:ascii="Arial" w:eastAsia="Arial" w:hAnsi="Arial" w:cs="Arial"/>
+                <w:color w:val="000000"/>
+                <w:lang w:val="en-US"/>
+              </w:rPr>
+              <w:t xml:space="preserve">Nếu người dùng nhấn vào dấu tick </w:t>
+            </w:r>
+            <w:r>
+              <w:rPr>
+                <w:rFonts w:ascii="Arial" w:eastAsia="Arial" w:hAnsi="Arial" w:cs="Arial"/>
+                <w:b/>
+                <w:color w:val="000000"/>
+                <w:lang w:val="en-US"/>
+              </w:rPr>
+              <w:t>“Phòng trống”</w:t>
+            </w:r>
+            <w:r>
+              <w:rPr>
+                <w:rFonts w:ascii="Arial" w:eastAsia="Arial" w:hAnsi="Arial" w:cs="Arial"/>
+                <w:color w:val="000000"/>
+                <w:lang w:val="en-US"/>
+              </w:rPr>
+              <w:t xml:space="preserve"> sẽ hiển thị danh sách phòng trống.</w:t>
+            </w:r>
+          </w:p>
+          <w:p>
+            <w:pPr>
+              <w:pBdr>
+                <w:top w:val="nil"/>
+                <w:left w:val="nil"/>
+                <w:bottom w:val="nil"/>
+                <w:right w:val="nil"/>
+                <w:between w:val="nil"/>
+              </w:pBdr>
+              <w:spacing w:line="240" w:lineRule="auto"/>
+              <w:rPr>
+                <w:rFonts w:ascii="Arial" w:eastAsia="Arial" w:hAnsi="Arial" w:cs="Arial"/>
+                <w:color w:val="000000"/>
+                <w:lang w:val="en-US"/>
+              </w:rPr>
+            </w:pPr>
+            <w:r>
+              <w:rPr>
+                <w:rFonts w:ascii="Arial" w:eastAsia="Arial" w:hAnsi="Arial" w:cs="Arial"/>
+                <w:color w:val="000000"/>
+                <w:lang w:val="en-US"/>
+              </w:rPr>
+              <w:t>Nếu người dùng chọn vào một phòng bất kì sẽ chuyển tới use case U007.</w:t>
             </w:r>
           </w:p>
         </w:tc>
@@ -9430,6 +9706,7 @@
               <w:rPr>
                 <w:rFonts w:ascii="Arial" w:eastAsia="Arial" w:hAnsi="Arial" w:cs="Arial"/>
                 <w:color w:val="000000"/>
+                <w:lang w:val="en-US"/>
               </w:rPr>
             </w:pPr>
             <w:r>
@@ -9438,6 +9715,14 @@
                 <w:color w:val="000000"/>
               </w:rPr>
               <w:t>Database phải có danh sách phòng trong đó</w:t>
+            </w:r>
+            <w:r>
+              <w:rPr>
+                <w:rFonts w:ascii="Arial" w:eastAsia="Arial" w:hAnsi="Arial" w:cs="Arial"/>
+                <w:color w:val="000000"/>
+                <w:lang w:val="en-US"/>
+              </w:rPr>
+              <w:t>.</w:t>
             </w:r>
           </w:p>
         </w:tc>
@@ -9920,112 +10205,38 @@
               <w:rPr>
                 <w:rFonts w:ascii="Arial" w:eastAsia="Arial" w:hAnsi="Arial" w:cs="Arial"/>
                 <w:color w:val="000000"/>
-              </w:rPr>
-            </w:pPr>
-            <w:r>
-              <w:rPr>
-                <w:rFonts w:ascii="Arial" w:eastAsia="Arial" w:hAnsi="Arial" w:cs="Arial"/>
-                <w:color w:val="000000"/>
-              </w:rPr>
-              <w:t>Phải có tài khoản đã được đăng kí</w:t>
-            </w:r>
-          </w:p>
-        </w:tc>
-      </w:tr>
-      <w:tr>
-        <w:trPr>
-          <w:trHeight w:val="340"/>
-        </w:trPr>
-        <w:tc>
-          <w:tcPr>
-            <w:tcW w:w="1666" w:type="dxa"/>
-            <w:tcBorders>
-              <w:top w:val="single" w:sz="6" w:space="0" w:color="000000"/>
-              <w:left w:val="single" w:sz="6" w:space="0" w:color="000000"/>
-              <w:bottom w:val="single" w:sz="6" w:space="0" w:color="000000"/>
-              <w:right w:val="single" w:sz="6" w:space="0" w:color="000000"/>
-            </w:tcBorders>
-            <w:tcMar>
-              <w:top w:w="0" w:type="dxa"/>
-              <w:left w:w="115" w:type="dxa"/>
-              <w:bottom w:w="0" w:type="dxa"/>
-              <w:right w:w="115" w:type="dxa"/>
-            </w:tcMar>
-            <w:vAlign w:val="center"/>
-          </w:tcPr>
-          <w:p>
-            <w:pPr>
-              <w:pBdr>
-                <w:top w:val="nil"/>
-                <w:left w:val="nil"/>
-                <w:bottom w:val="nil"/>
-                <w:right w:val="nil"/>
-                <w:between w:val="nil"/>
-              </w:pBdr>
-              <w:spacing w:line="240" w:lineRule="auto"/>
-              <w:rPr>
-                <w:rFonts w:ascii="Arial" w:eastAsia="Arial" w:hAnsi="Arial" w:cs="Arial"/>
-                <w:color w:val="000000"/>
-              </w:rPr>
-            </w:pPr>
-            <w:r>
-              <w:rPr>
-                <w:rFonts w:ascii="Arial" w:eastAsia="Arial" w:hAnsi="Arial" w:cs="Arial"/>
-                <w:i/>
-                <w:color w:val="000000"/>
-              </w:rPr>
-              <w:t>Kết quả</w:t>
-            </w:r>
-          </w:p>
-        </w:tc>
-        <w:tc>
-          <w:tcPr>
-            <w:tcW w:w="7924" w:type="dxa"/>
-            <w:tcBorders>
-              <w:top w:val="single" w:sz="6" w:space="0" w:color="000000"/>
-              <w:left w:val="single" w:sz="6" w:space="0" w:color="000000"/>
-              <w:bottom w:val="single" w:sz="6" w:space="0" w:color="000000"/>
-              <w:right w:val="single" w:sz="6" w:space="0" w:color="000000"/>
-            </w:tcBorders>
-            <w:tcMar>
-              <w:top w:w="0" w:type="dxa"/>
-              <w:left w:w="115" w:type="dxa"/>
-              <w:bottom w:w="0" w:type="dxa"/>
-              <w:right w:w="115" w:type="dxa"/>
-            </w:tcMar>
-            <w:vAlign w:val="center"/>
-          </w:tcPr>
-          <w:p>
-            <w:pPr>
-              <w:pBdr>
-                <w:top w:val="nil"/>
-                <w:left w:val="nil"/>
-                <w:bottom w:val="nil"/>
-                <w:right w:val="nil"/>
-                <w:between w:val="nil"/>
-              </w:pBdr>
-              <w:spacing w:before="0" w:after="0" w:line="240" w:lineRule="auto"/>
-              <w:rPr>
-                <w:rFonts w:ascii="Arial" w:eastAsia="Arial" w:hAnsi="Arial" w:cs="Arial"/>
-                <w:color w:val="000000"/>
-              </w:rPr>
-            </w:pPr>
-            <w:r>
-              <w:rPr>
-                <w:rFonts w:ascii="Arial" w:eastAsia="Arial" w:hAnsi="Arial" w:cs="Arial"/>
-                <w:color w:val="000000"/>
-              </w:rPr>
-              <w:t>Người dùng sẽ xem được thông tin phòng như: số lượng người của phòng, hệ số phụ thu, thông tin người ở trong phòng đó</w:t>
+                <w:lang w:val="en-US"/>
+              </w:rPr>
+            </w:pPr>
+            <w:r>
+              <w:rPr>
+                <w:rFonts w:ascii="Arial" w:eastAsia="Arial" w:hAnsi="Arial" w:cs="Arial"/>
+                <w:color w:val="000000"/>
+                <w:lang w:val="en-US"/>
+              </w:rPr>
+              <w:t>Đã đăng nhập</w:t>
+            </w:r>
+            <w:r>
+              <w:rPr>
+                <w:rFonts w:ascii="Arial" w:eastAsia="Arial" w:hAnsi="Arial" w:cs="Arial"/>
+                <w:color w:val="000000"/>
+                <w:lang w:val="en-US"/>
+              </w:rPr>
+              <w:t xml:space="preserve"> với chức vụ quản lý</w:t>
+            </w:r>
+            <w:r>
+              <w:rPr>
+                <w:rFonts w:ascii="Arial" w:eastAsia="Arial" w:hAnsi="Arial" w:cs="Arial"/>
+                <w:color w:val="000000"/>
+                <w:lang w:val="en-US"/>
+              </w:rPr>
+              <w:t>.</w:t>
             </w:r>
           </w:p>
         </w:tc>
       </w:tr>
     </w:tbl>
-    <w:p>
-      <w:r>
-        <w:br w:type="page"/>
-      </w:r>
-    </w:p>
+    <w:p/>
     <w:tbl>
       <w:tblPr>
         <w:tblStyle w:val="a9"/>
@@ -10071,16 +10282,105 @@
               <w:spacing w:line="240" w:lineRule="auto"/>
               <w:rPr>
                 <w:rFonts w:ascii="Arial" w:eastAsia="Arial" w:hAnsi="Arial" w:cs="Arial"/>
-                <w:color w:val="000000"/>
-              </w:rPr>
-            </w:pPr>
-            <w:r>
-              <w:rPr>
-                <w:rFonts w:ascii="Arial" w:eastAsia="Arial" w:hAnsi="Arial" w:cs="Arial"/>
                 <w:i/>
                 <w:color w:val="000000"/>
               </w:rPr>
+            </w:pPr>
+            <w:r>
+              <w:rPr>
+                <w:rFonts w:ascii="Arial" w:eastAsia="Arial" w:hAnsi="Arial" w:cs="Arial"/>
+                <w:i/>
+                <w:color w:val="000000"/>
+              </w:rPr>
               <w:lastRenderedPageBreak/>
+              <w:t>Kết quả</w:t>
+            </w:r>
+          </w:p>
+        </w:tc>
+        <w:tc>
+          <w:tcPr>
+            <w:tcW w:w="8196" w:type="dxa"/>
+            <w:tcBorders>
+              <w:top w:val="single" w:sz="6" w:space="0" w:color="000000"/>
+              <w:left w:val="single" w:sz="6" w:space="0" w:color="000000"/>
+              <w:bottom w:val="single" w:sz="6" w:space="0" w:color="000000"/>
+              <w:right w:val="single" w:sz="6" w:space="0" w:color="000000"/>
+            </w:tcBorders>
+            <w:tcMar>
+              <w:top w:w="0" w:type="dxa"/>
+              <w:left w:w="115" w:type="dxa"/>
+              <w:bottom w:w="0" w:type="dxa"/>
+              <w:right w:w="115" w:type="dxa"/>
+            </w:tcMar>
+            <w:vAlign w:val="center"/>
+          </w:tcPr>
+          <w:p>
+            <w:pPr>
+              <w:pBdr>
+                <w:top w:val="nil"/>
+                <w:left w:val="nil"/>
+                <w:bottom w:val="nil"/>
+                <w:right w:val="nil"/>
+                <w:between w:val="nil"/>
+              </w:pBdr>
+              <w:spacing w:line="240" w:lineRule="auto"/>
+              <w:rPr>
+                <w:rFonts w:ascii="Arial" w:eastAsia="Arial" w:hAnsi="Arial" w:cs="Arial"/>
+                <w:color w:val="000000"/>
+              </w:rPr>
+            </w:pPr>
+            <w:r>
+              <w:rPr>
+                <w:rFonts w:ascii="Arial" w:eastAsia="Arial" w:hAnsi="Arial" w:cs="Arial"/>
+                <w:color w:val="000000"/>
+              </w:rPr>
+              <w:t>Người dùng sẽ xem được thông tin phòng như: số lượng người của phòng, hệ số phụ thu, thông tin người ở trong phòng đó</w:t>
+            </w:r>
+          </w:p>
+        </w:tc>
+      </w:tr>
+      <w:tr>
+        <w:trPr>
+          <w:trHeight w:val="340"/>
+        </w:trPr>
+        <w:tc>
+          <w:tcPr>
+            <w:tcW w:w="1394" w:type="dxa"/>
+            <w:tcBorders>
+              <w:top w:val="single" w:sz="6" w:space="0" w:color="000000"/>
+              <w:left w:val="single" w:sz="6" w:space="0" w:color="000000"/>
+              <w:bottom w:val="single" w:sz="6" w:space="0" w:color="000000"/>
+              <w:right w:val="single" w:sz="6" w:space="0" w:color="000000"/>
+            </w:tcBorders>
+            <w:tcMar>
+              <w:top w:w="0" w:type="dxa"/>
+              <w:left w:w="115" w:type="dxa"/>
+              <w:bottom w:w="0" w:type="dxa"/>
+              <w:right w:w="115" w:type="dxa"/>
+            </w:tcMar>
+            <w:vAlign w:val="center"/>
+          </w:tcPr>
+          <w:p>
+            <w:pPr>
+              <w:pBdr>
+                <w:top w:val="nil"/>
+                <w:left w:val="nil"/>
+                <w:bottom w:val="nil"/>
+                <w:right w:val="nil"/>
+                <w:between w:val="nil"/>
+              </w:pBdr>
+              <w:spacing w:line="240" w:lineRule="auto"/>
+              <w:rPr>
+                <w:rFonts w:ascii="Arial" w:eastAsia="Arial" w:hAnsi="Arial" w:cs="Arial"/>
+                <w:color w:val="000000"/>
+              </w:rPr>
+            </w:pPr>
+            <w:r>
+              <w:rPr>
+                <w:rFonts w:ascii="Arial" w:eastAsia="Arial" w:hAnsi="Arial" w:cs="Arial"/>
+                <w:i/>
+                <w:color w:val="000000"/>
+              </w:rPr>
               <w:t>Kịch bản chính</w:t>
             </w:r>
           </w:p>
@@ -10203,14 +10503,211 @@
               <w:rPr>
                 <w:rFonts w:ascii="Arial" w:eastAsia="Arial" w:hAnsi="Arial" w:cs="Arial"/>
                 <w:color w:val="000000"/>
-              </w:rPr>
-            </w:pPr>
-            <w:r>
-              <w:rPr>
-                <w:rFonts w:ascii="Arial" w:eastAsia="Arial" w:hAnsi="Arial" w:cs="Arial"/>
-                <w:color w:val="000000"/>
-              </w:rPr>
-              <w:t>Không có</w:t>
+                <w:lang w:val="en-US"/>
+              </w:rPr>
+            </w:pPr>
+            <w:r>
+              <w:rPr>
+                <w:rFonts w:ascii="Arial" w:eastAsia="Arial" w:hAnsi="Arial" w:cs="Arial"/>
+                <w:color w:val="000000"/>
+                <w:lang w:val="en-US"/>
+              </w:rPr>
+              <w:t xml:space="preserve">Nếu người dùng nhấn nút </w:t>
+            </w:r>
+            <w:r>
+              <w:rPr>
+                <w:rFonts w:ascii="Arial" w:eastAsia="Arial" w:hAnsi="Arial" w:cs="Arial"/>
+                <w:b/>
+                <w:color w:val="000000"/>
+                <w:lang w:val="en-US"/>
+              </w:rPr>
+              <w:t>“Chỉnh sửa”</w:t>
+            </w:r>
+            <w:r>
+              <w:rPr>
+                <w:rFonts w:ascii="Arial" w:eastAsia="Arial" w:hAnsi="Arial" w:cs="Arial"/>
+                <w:color w:val="000000"/>
+                <w:lang w:val="en-US"/>
+              </w:rPr>
+              <w:t xml:space="preserve"> -&gt; use case U029</w:t>
+            </w:r>
+          </w:p>
+          <w:p>
+            <w:pPr>
+              <w:pBdr>
+                <w:top w:val="nil"/>
+                <w:left w:val="nil"/>
+                <w:bottom w:val="nil"/>
+                <w:right w:val="nil"/>
+                <w:between w:val="nil"/>
+              </w:pBdr>
+              <w:spacing w:line="240" w:lineRule="auto"/>
+              <w:rPr>
+                <w:rFonts w:ascii="Arial" w:eastAsia="Arial" w:hAnsi="Arial" w:cs="Arial"/>
+                <w:color w:val="000000"/>
+                <w:lang w:val="en-US"/>
+              </w:rPr>
+            </w:pPr>
+            <w:r>
+              <w:rPr>
+                <w:rFonts w:ascii="Arial" w:eastAsia="Arial" w:hAnsi="Arial" w:cs="Arial"/>
+                <w:color w:val="000000"/>
+                <w:lang w:val="en-US"/>
+              </w:rPr>
+              <w:t xml:space="preserve">Nếu người dùng nhấn nút </w:t>
+            </w:r>
+            <w:r>
+              <w:rPr>
+                <w:rFonts w:ascii="Arial" w:eastAsia="Arial" w:hAnsi="Arial" w:cs="Arial"/>
+                <w:b/>
+                <w:color w:val="000000"/>
+                <w:lang w:val="en-US"/>
+              </w:rPr>
+              <w:t>“Xóa phòng”</w:t>
+            </w:r>
+            <w:r>
+              <w:rPr>
+                <w:rFonts w:ascii="Arial" w:eastAsia="Arial" w:hAnsi="Arial" w:cs="Arial"/>
+                <w:color w:val="000000"/>
+                <w:lang w:val="en-US"/>
+              </w:rPr>
+              <w:t xml:space="preserve"> -&gt; use case U015</w:t>
+            </w:r>
+          </w:p>
+          <w:p>
+            <w:pPr>
+              <w:pBdr>
+                <w:top w:val="nil"/>
+                <w:left w:val="nil"/>
+                <w:bottom w:val="nil"/>
+                <w:right w:val="nil"/>
+                <w:between w:val="nil"/>
+              </w:pBdr>
+              <w:spacing w:line="240" w:lineRule="auto"/>
+              <w:rPr>
+                <w:rFonts w:ascii="Arial" w:eastAsia="Arial" w:hAnsi="Arial" w:cs="Arial"/>
+                <w:color w:val="000000"/>
+                <w:lang w:val="en-US"/>
+              </w:rPr>
+            </w:pPr>
+            <w:r>
+              <w:rPr>
+                <w:rFonts w:ascii="Arial" w:eastAsia="Arial" w:hAnsi="Arial" w:cs="Arial"/>
+                <w:color w:val="000000"/>
+                <w:lang w:val="en-US"/>
+              </w:rPr>
+              <w:t xml:space="preserve">Nếu người dùng nhấn nút </w:t>
+            </w:r>
+            <w:r>
+              <w:rPr>
+                <w:rFonts w:ascii="Arial" w:eastAsia="Arial" w:hAnsi="Arial" w:cs="Arial"/>
+                <w:b/>
+                <w:color w:val="000000"/>
+                <w:lang w:val="en-US"/>
+              </w:rPr>
+              <w:t>“</w:t>
+            </w:r>
+            <w:r>
+              <w:rPr>
+                <w:rFonts w:ascii="Arial" w:eastAsia="Arial" w:hAnsi="Arial" w:cs="Arial"/>
+                <w:b/>
+                <w:color w:val="000000"/>
+                <w:lang w:val="en-US"/>
+              </w:rPr>
+              <w:t>Đặt phòng</w:t>
+            </w:r>
+            <w:r>
+              <w:rPr>
+                <w:rFonts w:ascii="Arial" w:eastAsia="Arial" w:hAnsi="Arial" w:cs="Arial"/>
+                <w:b/>
+                <w:color w:val="000000"/>
+                <w:lang w:val="en-US"/>
+              </w:rPr>
+              <w:t>”</w:t>
+            </w:r>
+            <w:r>
+              <w:rPr>
+                <w:rFonts w:ascii="Arial" w:eastAsia="Arial" w:hAnsi="Arial" w:cs="Arial"/>
+                <w:color w:val="000000"/>
+                <w:lang w:val="en-US"/>
+              </w:rPr>
+              <w:t xml:space="preserve"> -&gt; use case U0</w:t>
+            </w:r>
+            <w:r>
+              <w:rPr>
+                <w:rFonts w:ascii="Arial" w:eastAsia="Arial" w:hAnsi="Arial" w:cs="Arial"/>
+                <w:color w:val="000000"/>
+                <w:lang w:val="en-US"/>
+              </w:rPr>
+              <w:t>11</w:t>
+            </w:r>
+          </w:p>
+          <w:p>
+            <w:pPr>
+              <w:pBdr>
+                <w:top w:val="nil"/>
+                <w:left w:val="nil"/>
+                <w:bottom w:val="nil"/>
+                <w:right w:val="nil"/>
+                <w:between w:val="nil"/>
+              </w:pBdr>
+              <w:spacing w:line="240" w:lineRule="auto"/>
+              <w:rPr>
+                <w:rFonts w:ascii="Arial" w:eastAsia="Arial" w:hAnsi="Arial" w:cs="Arial"/>
+                <w:color w:val="000000"/>
+                <w:lang w:val="en-US"/>
+              </w:rPr>
+            </w:pPr>
+            <w:r>
+              <w:rPr>
+                <w:rFonts w:ascii="Arial" w:eastAsia="Arial" w:hAnsi="Arial" w:cs="Arial"/>
+                <w:color w:val="000000"/>
+                <w:lang w:val="en-US"/>
+              </w:rPr>
+              <w:t xml:space="preserve">Nếu người dùng nhấn nút </w:t>
+            </w:r>
+            <w:r>
+              <w:rPr>
+                <w:rFonts w:ascii="Arial" w:eastAsia="Arial" w:hAnsi="Arial" w:cs="Arial"/>
+                <w:b/>
+                <w:color w:val="000000"/>
+                <w:lang w:val="en-US"/>
+              </w:rPr>
+              <w:t>“</w:t>
+            </w:r>
+            <w:r>
+              <w:rPr>
+                <w:rFonts w:ascii="Arial" w:eastAsia="Arial" w:hAnsi="Arial" w:cs="Arial"/>
+                <w:b/>
+                <w:color w:val="000000"/>
+                <w:lang w:val="en-US"/>
+              </w:rPr>
+              <w:t>Thanh toán</w:t>
+            </w:r>
+            <w:r>
+              <w:rPr>
+                <w:rFonts w:ascii="Arial" w:eastAsia="Arial" w:hAnsi="Arial" w:cs="Arial"/>
+                <w:b/>
+                <w:color w:val="000000"/>
+                <w:lang w:val="en-US"/>
+              </w:rPr>
+              <w:t>”</w:t>
+            </w:r>
+            <w:r>
+              <w:rPr>
+                <w:rFonts w:ascii="Arial" w:eastAsia="Arial" w:hAnsi="Arial" w:cs="Arial"/>
+                <w:color w:val="000000"/>
+                <w:lang w:val="en-US"/>
+              </w:rPr>
+              <w:t xml:space="preserve"> -&gt; use case U0</w:t>
+            </w:r>
+            <w:r>
+              <w:rPr>
+                <w:rFonts w:ascii="Arial" w:eastAsia="Arial" w:hAnsi="Arial" w:cs="Arial"/>
+                <w:color w:val="000000"/>
+                <w:lang w:val="en-US"/>
+              </w:rPr>
+              <w:t>13</w:t>
             </w:r>
           </w:p>
         </w:tc>
@@ -10605,14 +11102,46 @@
               <w:rPr>
                 <w:rFonts w:ascii="Arial" w:eastAsia="Arial" w:hAnsi="Arial" w:cs="Arial"/>
                 <w:color w:val="000000"/>
-              </w:rPr>
-            </w:pPr>
-            <w:r>
-              <w:rPr>
-                <w:rFonts w:ascii="Arial" w:eastAsia="Arial" w:hAnsi="Arial" w:cs="Arial"/>
-                <w:color w:val="000000"/>
-              </w:rPr>
-              <w:t>Tất cả người dùng có tài khoản sẽ có thể xem danh sách khách</w:t>
+                <w:lang w:val="en-US"/>
+              </w:rPr>
+            </w:pPr>
+            <w:r>
+              <w:rPr>
+                <w:rFonts w:ascii="Arial" w:eastAsia="Arial" w:hAnsi="Arial" w:cs="Arial"/>
+                <w:color w:val="000000"/>
+                <w:lang w:val="en-US"/>
+              </w:rPr>
+              <w:t xml:space="preserve">Người dùng xem </w:t>
+            </w:r>
+            <w:r>
+              <w:rPr>
+                <w:rFonts w:ascii="Arial" w:eastAsia="Arial" w:hAnsi="Arial" w:cs="Arial"/>
+                <w:color w:val="000000"/>
+              </w:rPr>
+              <w:t xml:space="preserve">danh sách </w:t>
+            </w:r>
+            <w:r>
+              <w:rPr>
+                <w:rFonts w:ascii="Arial" w:eastAsia="Arial" w:hAnsi="Arial" w:cs="Arial"/>
+                <w:color w:val="000000"/>
+                <w:lang w:val="en-US"/>
+              </w:rPr>
+              <w:t xml:space="preserve">tất cả </w:t>
+            </w:r>
+            <w:r>
+              <w:rPr>
+                <w:rFonts w:ascii="Arial" w:eastAsia="Arial" w:hAnsi="Arial" w:cs="Arial"/>
+                <w:color w:val="000000"/>
+              </w:rPr>
+              <w:t>khách</w:t>
+            </w:r>
+            <w:r>
+              <w:rPr>
+                <w:rFonts w:ascii="Arial" w:eastAsia="Arial" w:hAnsi="Arial" w:cs="Arial"/>
+                <w:color w:val="000000"/>
+                <w:lang w:val="en-US"/>
+              </w:rPr>
+              <w:t xml:space="preserve"> đã và đang ở khách sạn.</w:t>
             </w:r>
           </w:p>
         </w:tc>
@@ -10781,14 +11310,16 @@
               <w:rPr>
                 <w:rFonts w:ascii="Arial" w:eastAsia="Arial" w:hAnsi="Arial" w:cs="Arial"/>
                 <w:color w:val="000000"/>
-              </w:rPr>
-            </w:pPr>
-            <w:r>
-              <w:rPr>
-                <w:rFonts w:ascii="Arial" w:eastAsia="Arial" w:hAnsi="Arial" w:cs="Arial"/>
-                <w:color w:val="000000"/>
-              </w:rPr>
-              <w:t>Phải có tài khoản đã được đăng kí</w:t>
+                <w:lang w:val="en-US"/>
+              </w:rPr>
+            </w:pPr>
+            <w:r>
+              <w:rPr>
+                <w:rFonts w:ascii="Arial" w:eastAsia="Arial" w:hAnsi="Arial" w:cs="Arial"/>
+                <w:color w:val="000000"/>
+                <w:lang w:val="en-US"/>
+              </w:rPr>
+              <w:t>Đã đăng nhập.</w:t>
             </w:r>
           </w:p>
         </w:tc>
@@ -10957,14 +11488,16 @@
               <w:rPr>
                 <w:rFonts w:ascii="Arial" w:eastAsia="Arial" w:hAnsi="Arial" w:cs="Arial"/>
                 <w:color w:val="000000"/>
-              </w:rPr>
-            </w:pPr>
-            <w:r>
-              <w:rPr>
-                <w:rFonts w:ascii="Arial" w:eastAsia="Arial" w:hAnsi="Arial" w:cs="Arial"/>
-                <w:color w:val="000000"/>
-              </w:rPr>
-              <w:t>Sau khi đăng nhập, người dùng click vào mục “Danh sách khách hàng”. Sau đó, một danh sách khách sẽ xuất hiện. Danh sách này sẽ thể hiện tên khách và phòng khách đang ở. Nếu khách trả phòng thì kế bên tên khách sẽ hiện chữ “(đã trả phòng)”. Danh sách này sẽ được lưu vào trong database và sẽ tự động xoá trong vòng 1 tháng</w:t>
+                <w:lang w:val="en-US"/>
+              </w:rPr>
+            </w:pPr>
+            <w:r>
+              <w:rPr>
+                <w:rFonts w:ascii="Arial" w:eastAsia="Arial" w:hAnsi="Arial" w:cs="Arial"/>
+                <w:color w:val="000000"/>
+                <w:lang w:val="en-US"/>
+              </w:rPr>
+              <w:t>Người dùng sử dụng scroll để xem danh sách khách.</w:t>
             </w:r>
           </w:p>
         </w:tc>
@@ -11045,14 +11578,85 @@
               <w:rPr>
                 <w:rFonts w:ascii="Arial" w:eastAsia="Arial" w:hAnsi="Arial" w:cs="Arial"/>
                 <w:color w:val="000000"/>
-              </w:rPr>
-            </w:pPr>
-            <w:r>
-              <w:rPr>
-                <w:rFonts w:ascii="Arial" w:eastAsia="Arial" w:hAnsi="Arial" w:cs="Arial"/>
-                <w:color w:val="000000"/>
-              </w:rPr>
-              <w:t>Nếu không có khách nào trong danh sách sẽ hiện “Không có khách nào trong danh sách”</w:t>
+                <w:lang w:val="en-US"/>
+              </w:rPr>
+            </w:pPr>
+            <w:r>
+              <w:rPr>
+                <w:rFonts w:ascii="Arial" w:eastAsia="Arial" w:hAnsi="Arial" w:cs="Arial"/>
+                <w:color w:val="000000"/>
+                <w:lang w:val="en-US"/>
+              </w:rPr>
+              <w:t>Nếu người dùng nhập vào thanh tìm kiếm tên khách thì sẽ hiện thông tin những khách có liên quan.</w:t>
+            </w:r>
+            <w:bookmarkStart w:id="10" w:name="_GoBack"/>
+            <w:bookmarkEnd w:id="10"/>
+            <w:r>
+              <w:rPr>
+                <w:rFonts w:ascii="Arial" w:eastAsia="Arial" w:hAnsi="Arial" w:cs="Arial"/>
+                <w:color w:val="000000"/>
+                <w:lang w:val="en-US"/>
+              </w:rPr>
+              <w:t xml:space="preserve"> </w:t>
+            </w:r>
+          </w:p>
+          <w:p>
+            <w:pPr>
+              <w:pBdr>
+                <w:top w:val="nil"/>
+                <w:left w:val="nil"/>
+                <w:bottom w:val="nil"/>
+                <w:right w:val="nil"/>
+                <w:between w:val="nil"/>
+              </w:pBdr>
+              <w:spacing w:line="240" w:lineRule="auto"/>
+              <w:rPr>
+                <w:rFonts w:ascii="Arial" w:eastAsia="Arial" w:hAnsi="Arial" w:cs="Arial"/>
+                <w:color w:val="000000"/>
+                <w:lang w:val="en-US"/>
+              </w:rPr>
+            </w:pPr>
+            <w:r>
+              <w:rPr>
+                <w:rFonts w:ascii="Arial" w:eastAsia="Arial" w:hAnsi="Arial" w:cs="Arial"/>
+                <w:color w:val="000000"/>
+                <w:lang w:val="en-US"/>
+              </w:rPr>
+              <w:t xml:space="preserve">Nếu người dùng nhấn nút </w:t>
+            </w:r>
+            <w:r>
+              <w:rPr>
+                <w:rFonts w:ascii="Arial" w:eastAsia="Arial" w:hAnsi="Arial" w:cs="Arial"/>
+                <w:b/>
+                <w:color w:val="000000"/>
+                <w:lang w:val="en-US"/>
+              </w:rPr>
+              <w:t>“Xóa khách”</w:t>
+            </w:r>
+            <w:r>
+              <w:rPr>
+                <w:rFonts w:ascii="Arial" w:eastAsia="Arial" w:hAnsi="Arial" w:cs="Arial"/>
+                <w:b/>
+                <w:color w:val="000000"/>
+                <w:lang w:val="en-US"/>
+              </w:rPr>
+              <w:t xml:space="preserve"> </w:t>
+            </w:r>
+            <w:r>
+              <w:rPr>
+                <w:rFonts w:ascii="Arial" w:eastAsia="Arial" w:hAnsi="Arial" w:cs="Arial"/>
+                <w:color w:val="000000"/>
+                <w:lang w:val="en-US"/>
+              </w:rPr>
+              <w:t xml:space="preserve">-&gt; use case </w:t>
+            </w:r>
+            <w:r>
+              <w:rPr>
+                <w:rFonts w:ascii="Arial" w:eastAsia="Arial" w:hAnsi="Arial" w:cs="Arial"/>
+                <w:color w:val="000000"/>
+                <w:lang w:val="en-US"/>
+              </w:rPr>
+              <w:t>U034</w:t>
             </w:r>
           </w:p>
         </w:tc>
@@ -11146,40 +11750,6 @@
         </w:tc>
       </w:tr>
     </w:tbl>
-    <w:p>
-      <w:pPr>
-        <w:pBdr>
-          <w:top w:val="nil"/>
-          <w:left w:val="nil"/>
-          <w:bottom w:val="nil"/>
-          <w:right w:val="nil"/>
-          <w:between w:val="nil"/>
-        </w:pBdr>
-        <w:ind w:left="720" w:hanging="900"/>
-        <w:rPr>
-          <w:rFonts w:ascii="Arial" w:eastAsia="Arial" w:hAnsi="Arial" w:cs="Arial"/>
-          <w:b/>
-          <w:i/>
-          <w:color w:val="000000"/>
-          <w:sz w:val="26"/>
-          <w:szCs w:val="26"/>
-        </w:rPr>
-      </w:pPr>
-    </w:p>
-    <w:p>
-      <w:pPr>
-        <w:rPr>
-          <w:rFonts w:ascii="Arial" w:eastAsia="Arial" w:hAnsi="Arial" w:cs="Arial"/>
-          <w:b/>
-          <w:i/>
-          <w:sz w:val="26"/>
-          <w:szCs w:val="26"/>
-        </w:rPr>
-      </w:pPr>
-      <w:r>
-        <w:br w:type="page"/>
-      </w:r>
-    </w:p>
     <w:p>
       <w:pPr>
         <w:pBdr>
@@ -11208,7 +11778,6 @@
           <w:sz w:val="26"/>
           <w:szCs w:val="26"/>
         </w:rPr>
-        <w:lastRenderedPageBreak/>
         <w:t>4.2.9. Đặc tả Use Case 9</w:t>
       </w:r>
     </w:p>
@@ -11268,6 +11837,7 @@
                 <w:i/>
                 <w:color w:val="FFFFFF"/>
               </w:rPr>
+              <w:lastRenderedPageBreak/>
               <w:t>Use case ID</w:t>
             </w:r>
           </w:p>
@@ -11658,8 +12228,17 @@
               <w:rPr>
                 <w:rFonts w:ascii="Arial" w:eastAsia="Arial" w:hAnsi="Arial" w:cs="Arial"/>
                 <w:color w:val="000000"/>
-              </w:rPr>
-            </w:pPr>
+                <w:lang w:val="en-US"/>
+              </w:rPr>
+            </w:pPr>
+            <w:r>
+              <w:rPr>
+                <w:rFonts w:ascii="Arial" w:eastAsia="Arial" w:hAnsi="Arial" w:cs="Arial"/>
+                <w:color w:val="000000"/>
+                <w:lang w:val="en-US"/>
+              </w:rPr>
+              <w:t>Đã đăng nhập.</w:t>
+            </w:r>
           </w:p>
         </w:tc>
       </w:tr>
@@ -12595,11 +13174,9 @@
         </w:tc>
       </w:tr>
     </w:tbl>
-    <w:p>
-      <w:r>
-        <w:br w:type="page"/>
-      </w:r>
-    </w:p>
+    <w:p/>
+    <w:p/>
+    <w:p/>
     <w:tbl>
       <w:tblPr>
         <w:tblStyle w:val="ad"/>
@@ -12654,8 +13231,16 @@
                 <w:i/>
                 <w:color w:val="000000"/>
               </w:rPr>
+              <w:t xml:space="preserve">Kịch bản </w:t>
+            </w:r>
+            <w:r>
+              <w:rPr>
+                <w:rFonts w:ascii="Arial" w:eastAsia="Arial" w:hAnsi="Arial" w:cs="Arial"/>
+                <w:i/>
+                <w:color w:val="000000"/>
+              </w:rPr>
               <w:lastRenderedPageBreak/>
-              <w:t>Kịch bản chính</w:t>
+              <w:t>chính</w:t>
             </w:r>
           </w:p>
         </w:tc>
@@ -12697,6 +13282,7 @@
                 <w:rFonts w:ascii="Arial" w:eastAsia="Arial" w:hAnsi="Arial" w:cs="Arial"/>
                 <w:color w:val="000000"/>
               </w:rPr>
+              <w:lastRenderedPageBreak/>
               <w:t xml:space="preserve">Người dùng sau khi nhấn chọn nút </w:t>
             </w:r>
             <w:r>
@@ -12720,7 +13306,16 @@
                 <w:i/>
                 <w:color w:val="000000"/>
               </w:rPr>
-              <w:t>U009 – Xem thông tin khách</w:t>
+              <w:t xml:space="preserve">U009 – Xem </w:t>
+            </w:r>
+            <w:r>
+              <w:rPr>
+                <w:rFonts w:ascii="Arial" w:eastAsia="Arial" w:hAnsi="Arial" w:cs="Arial"/>
+                <w:i/>
+                <w:color w:val="000000"/>
+              </w:rPr>
+              <w:lastRenderedPageBreak/>
+              <w:t>thông tin khách</w:t>
             </w:r>
             <w:r>
               <w:rPr>
@@ -12852,6 +13447,7 @@
                 <w:i/>
                 <w:color w:val="000000"/>
               </w:rPr>
+              <w:lastRenderedPageBreak/>
               <w:t>Kịch bản phụ</w:t>
             </w:r>
           </w:p>
@@ -20321,7 +20917,6 @@
                 <w:i/>
                 <w:color w:val="000000"/>
               </w:rPr>
-              <w:lastRenderedPageBreak/>
               <w:t>Kịch bản phụ</w:t>
             </w:r>
           </w:p>
@@ -38484,9 +39079,7 @@
       <w:tblStyleRowBandSize w:val="1"/>
       <w:tblStyleColBandSize w:val="1"/>
       <w:tblCellMar>
-        <w:top w:w="0" w:type="dxa"/>
         <w:left w:w="115" w:type="dxa"/>
-        <w:bottom w:w="0" w:type="dxa"/>
         <w:right w:w="115" w:type="dxa"/>
       </w:tblCellMar>
     </w:tblPr>
@@ -38497,9 +39090,7 @@
       <w:tblStyleRowBandSize w:val="1"/>
       <w:tblStyleColBandSize w:val="1"/>
       <w:tblCellMar>
-        <w:top w:w="0" w:type="dxa"/>
         <w:left w:w="115" w:type="dxa"/>
-        <w:bottom w:w="0" w:type="dxa"/>
         <w:right w:w="115" w:type="dxa"/>
       </w:tblCellMar>
     </w:tblPr>

</xml_diff>